<commit_message>
Update the paper summery
</commit_message>
<xml_diff>
--- a/paper/خلاصه مقاله ۱.docx
+++ b/paper/خلاصه مقاله ۱.docx
@@ -246,18 +246,18 @@
           <w:rtl/>
           <w:lang w:bidi="fa-IR"/>
         </w:rPr>
-        <w:t xml:space="preserve"> خ</w:t>
-      </w:r>
-      <w:proofErr w:type="spellStart"/>
-      <w:r>
-        <w:rPr>
-          <w:rFonts w:cs="B Nazanin" w:hint="cs"/>
-          <w:sz w:val="24"/>
-          <w:szCs w:val="24"/>
-          <w:rtl/>
-          <w:lang w:bidi="fa-IR"/>
-        </w:rPr>
-        <w:t>لاصه‌سازی</w:t>
+        <w:t xml:space="preserve"> </w:t>
+      </w:r>
+      <w:proofErr w:type="spellStart"/>
+      <w:r>
+        <w:rPr>
+          <w:rFonts w:cs="B Nazanin" w:hint="cs"/>
+          <w:sz w:val="24"/>
+          <w:szCs w:val="24"/>
+          <w:rtl/>
+          <w:lang w:bidi="fa-IR"/>
+        </w:rPr>
+        <w:t>خلاصه‌سازی</w:t>
       </w:r>
       <w:proofErr w:type="spellEnd"/>
       <w:r>
@@ -802,16 +802,17 @@
           <w:szCs w:val="24"/>
           <w:lang w:bidi="fa-IR"/>
         </w:rPr>
-        <w:t>n</w:t>
-      </w:r>
-      <w:r>
-        <w:rPr>
-          <w:rFonts w:cs="B Nazanin"/>
-          <w:sz w:val="24"/>
-          <w:szCs w:val="24"/>
-          <w:lang w:bidi="fa-IR"/>
-        </w:rPr>
-        <w:t>-gram</w:t>
+        <w:t>n-gram</w:t>
+      </w:r>
+      <w:r>
+        <w:rPr>
+          <w:rFonts w:cs="B Nazanin" w:hint="cs"/>
+          <w:sz w:val="24"/>
+          <w:szCs w:val="24"/>
+          <w:rtl/>
+          <w:lang w:bidi="fa-IR"/>
+        </w:rPr>
+        <w:t>ها</w:t>
       </w:r>
       <w:r>
         <w:rPr>
@@ -819,6 +820,7 @@
           <w:rFonts w:cs="B Nazanin"/>
           <w:sz w:val="24"/>
           <w:szCs w:val="24"/>
+          <w:rtl/>
           <w:lang w:bidi="fa-IR"/>
         </w:rPr>
         <w:footnoteReference w:id="1"/>
@@ -831,16 +833,6 @@
           <w:rtl/>
           <w:lang w:bidi="fa-IR"/>
         </w:rPr>
-        <w:t>ها</w:t>
-      </w:r>
-      <w:r>
-        <w:rPr>
-          <w:rFonts w:cs="B Nazanin" w:hint="cs"/>
-          <w:sz w:val="24"/>
-          <w:szCs w:val="24"/>
-          <w:rtl/>
-          <w:lang w:bidi="fa-IR"/>
-        </w:rPr>
         <w:t xml:space="preserve">، </w:t>
       </w:r>
       <w:proofErr w:type="spellStart"/>
@@ -906,6 +898,16 @@
           <w:lang w:bidi="fa-IR"/>
         </w:rPr>
         <w:t xml:space="preserve"> </w:t>
+      </w:r>
+      <w:r>
+        <w:rPr>
+          <w:rFonts w:cs="B Nazanin" w:hint="cs"/>
+          <w:sz w:val="24"/>
+          <w:szCs w:val="24"/>
+          <w:rtl/>
+          <w:lang w:bidi="fa-IR"/>
+        </w:rPr>
+        <w:t xml:space="preserve">توجه شود که </w:t>
       </w:r>
       <w:proofErr w:type="spellStart"/>
       <w:r>
@@ -3235,7 +3237,6 @@
           <w:rFonts w:cs="B Nazanin"/>
           <w:sz w:val="24"/>
           <w:szCs w:val="24"/>
-          <w:rtl/>
           <w:lang w:bidi="fa-IR"/>
         </w:rPr>
       </w:pPr>
@@ -3392,6 +3393,351 @@
           <w:lang w:bidi="fa-IR"/>
         </w:rPr>
         <w:t>.</w:t>
+      </w:r>
+    </w:p>
+    <w:p>
+      <w:pPr>
+        <w:bidi/>
+        <w:jc w:val="both"/>
+        <w:rPr>
+          <w:rFonts w:cs="B Nazanin"/>
+          <w:sz w:val="24"/>
+          <w:szCs w:val="24"/>
+          <w:rtl/>
+          <w:lang w:bidi="fa-IR"/>
+        </w:rPr>
+      </w:pPr>
+      <w:r>
+        <w:rPr>
+          <w:rFonts w:cs="B Nazanin" w:hint="cs"/>
+          <w:sz w:val="24"/>
+          <w:szCs w:val="24"/>
+          <w:rtl/>
+          <w:lang w:bidi="fa-IR"/>
+        </w:rPr>
+        <w:lastRenderedPageBreak/>
+        <w:t xml:space="preserve">از مطالب مقاله موضوع </w:t>
+      </w:r>
+      <w:proofErr w:type="spellStart"/>
+      <w:r>
+        <w:rPr>
+          <w:rFonts w:cs="B Nazanin" w:hint="cs"/>
+          <w:sz w:val="24"/>
+          <w:szCs w:val="24"/>
+          <w:rtl/>
+          <w:lang w:bidi="fa-IR"/>
+        </w:rPr>
+        <w:t>خلاصه‌سازی</w:t>
+      </w:r>
+      <w:proofErr w:type="spellEnd"/>
+      <w:r>
+        <w:rPr>
+          <w:rFonts w:cs="B Nazanin" w:hint="cs"/>
+          <w:sz w:val="24"/>
+          <w:szCs w:val="24"/>
+          <w:rtl/>
+          <w:lang w:bidi="fa-IR"/>
+        </w:rPr>
+        <w:t xml:space="preserve"> مورد نظر ما نیست. در موضوع استخراج کلمات کلیدی</w:t>
+      </w:r>
+      <w:r>
+        <w:rPr>
+          <w:rFonts w:cs="B Nazanin" w:hint="cs"/>
+          <w:sz w:val="24"/>
+          <w:szCs w:val="24"/>
+          <w:rtl/>
+          <w:lang w:bidi="fa-IR"/>
+        </w:rPr>
+        <w:t>،</w:t>
+      </w:r>
+      <w:r>
+        <w:rPr>
+          <w:rFonts w:cs="B Nazanin" w:hint="cs"/>
+          <w:sz w:val="24"/>
+          <w:szCs w:val="24"/>
+          <w:rtl/>
+          <w:lang w:bidi="fa-IR"/>
+        </w:rPr>
+        <w:t xml:space="preserve"> طبق </w:t>
+      </w:r>
+      <w:proofErr w:type="spellStart"/>
+      <w:r>
+        <w:rPr>
+          <w:rFonts w:cs="B Nazanin" w:hint="cs"/>
+          <w:sz w:val="24"/>
+          <w:szCs w:val="24"/>
+          <w:rtl/>
+          <w:lang w:bidi="fa-IR"/>
+        </w:rPr>
+        <w:t>گفته‌ی</w:t>
+      </w:r>
+      <w:proofErr w:type="spellEnd"/>
+      <w:r>
+        <w:rPr>
+          <w:rFonts w:cs="B Nazanin" w:hint="cs"/>
+          <w:sz w:val="24"/>
+          <w:szCs w:val="24"/>
+          <w:rtl/>
+          <w:lang w:bidi="fa-IR"/>
+        </w:rPr>
+        <w:t xml:space="preserve"> نویسندگان</w:t>
+      </w:r>
+      <w:r>
+        <w:rPr>
+          <w:rFonts w:cs="B Nazanin" w:hint="cs"/>
+          <w:sz w:val="24"/>
+          <w:szCs w:val="24"/>
+          <w:rtl/>
+          <w:lang w:bidi="fa-IR"/>
+        </w:rPr>
+        <w:t>،</w:t>
+      </w:r>
+      <w:r>
+        <w:rPr>
+          <w:rFonts w:cs="B Nazanin" w:hint="cs"/>
+          <w:sz w:val="24"/>
+          <w:szCs w:val="24"/>
+          <w:rtl/>
+          <w:lang w:bidi="fa-IR"/>
+        </w:rPr>
+        <w:t xml:space="preserve"> </w:t>
+      </w:r>
+      <w:proofErr w:type="spellStart"/>
+      <w:r>
+        <w:rPr>
+          <w:rFonts w:cs="B Nazanin" w:hint="cs"/>
+          <w:sz w:val="24"/>
+          <w:szCs w:val="24"/>
+          <w:rtl/>
+          <w:lang w:bidi="fa-IR"/>
+        </w:rPr>
+        <w:t>روش‌های</w:t>
+      </w:r>
+      <w:proofErr w:type="spellEnd"/>
+      <w:r>
+        <w:rPr>
+          <w:rFonts w:cs="B Nazanin" w:hint="cs"/>
+          <w:sz w:val="24"/>
+          <w:szCs w:val="24"/>
+          <w:rtl/>
+          <w:lang w:bidi="fa-IR"/>
+        </w:rPr>
+        <w:t xml:space="preserve"> آماری ساده</w:t>
+      </w:r>
+      <w:r>
+        <w:rPr>
+          <w:rFonts w:cs="B Nazanin" w:hint="cs"/>
+          <w:sz w:val="24"/>
+          <w:szCs w:val="24"/>
+          <w:rtl/>
+          <w:lang w:bidi="fa-IR"/>
+        </w:rPr>
+        <w:t xml:space="preserve"> که در </w:t>
+      </w:r>
+      <w:proofErr w:type="spellStart"/>
+      <w:r>
+        <w:rPr>
+          <w:rFonts w:cs="B Nazanin" w:hint="cs"/>
+          <w:sz w:val="24"/>
+          <w:szCs w:val="24"/>
+          <w:rtl/>
+          <w:lang w:bidi="fa-IR"/>
+        </w:rPr>
+        <w:t>آن‌ها</w:t>
+      </w:r>
+      <w:proofErr w:type="spellEnd"/>
+      <w:r>
+        <w:rPr>
+          <w:rFonts w:cs="B Nazanin" w:hint="cs"/>
+          <w:sz w:val="24"/>
+          <w:szCs w:val="24"/>
+          <w:rtl/>
+          <w:lang w:bidi="fa-IR"/>
+        </w:rPr>
+        <w:t xml:space="preserve"> معیارهایی مانند مکان واژگان در متن یا </w:t>
+      </w:r>
+      <w:proofErr w:type="spellStart"/>
+      <w:r>
+        <w:rPr>
+          <w:rFonts w:cs="B Nazanin"/>
+          <w:sz w:val="24"/>
+          <w:szCs w:val="24"/>
+          <w:lang w:bidi="fa-IR"/>
+        </w:rPr>
+        <w:t>tf-idf</w:t>
+      </w:r>
+      <w:proofErr w:type="spellEnd"/>
+      <w:r>
+        <w:rPr>
+          <w:rFonts w:cs="B Nazanin" w:hint="cs"/>
+          <w:sz w:val="24"/>
+          <w:szCs w:val="24"/>
+          <w:rtl/>
+          <w:lang w:bidi="fa-IR"/>
+        </w:rPr>
+        <w:t xml:space="preserve"> </w:t>
+      </w:r>
+      <w:r>
+        <w:rPr>
+          <w:rFonts w:cs="B Nazanin" w:hint="cs"/>
+          <w:sz w:val="24"/>
+          <w:szCs w:val="24"/>
+          <w:rtl/>
+          <w:lang w:bidi="fa-IR"/>
+        </w:rPr>
+        <w:t xml:space="preserve">واژگان مورد نظر قرار </w:t>
+      </w:r>
+      <w:proofErr w:type="spellStart"/>
+      <w:r>
+        <w:rPr>
+          <w:rFonts w:cs="B Nazanin" w:hint="cs"/>
+          <w:sz w:val="24"/>
+          <w:szCs w:val="24"/>
+          <w:rtl/>
+          <w:lang w:bidi="fa-IR"/>
+        </w:rPr>
+        <w:t>می‌گیرد</w:t>
+      </w:r>
+      <w:proofErr w:type="spellEnd"/>
+      <w:r>
+        <w:rPr>
+          <w:rFonts w:cs="B Nazanin" w:hint="cs"/>
+          <w:sz w:val="24"/>
+          <w:szCs w:val="24"/>
+          <w:rtl/>
+          <w:lang w:bidi="fa-IR"/>
+        </w:rPr>
+        <w:t>،</w:t>
+      </w:r>
+      <w:r>
+        <w:rPr>
+          <w:rFonts w:cs="B Nazanin" w:hint="cs"/>
+          <w:sz w:val="24"/>
+          <w:szCs w:val="24"/>
+          <w:rtl/>
+          <w:lang w:bidi="fa-IR"/>
+        </w:rPr>
+        <w:t xml:space="preserve"> دقت مناسبی ندارند</w:t>
+      </w:r>
+      <w:r>
+        <w:rPr>
+          <w:rFonts w:cs="B Nazanin" w:hint="cs"/>
+          <w:sz w:val="24"/>
+          <w:szCs w:val="24"/>
+          <w:rtl/>
+          <w:lang w:bidi="fa-IR"/>
+        </w:rPr>
+        <w:t xml:space="preserve">. بنابراین به نظر </w:t>
+      </w:r>
+      <w:proofErr w:type="spellStart"/>
+      <w:r>
+        <w:rPr>
+          <w:rFonts w:cs="B Nazanin" w:hint="cs"/>
+          <w:sz w:val="24"/>
+          <w:szCs w:val="24"/>
+          <w:rtl/>
+          <w:lang w:bidi="fa-IR"/>
+        </w:rPr>
+        <w:t>می‌رسد</w:t>
+      </w:r>
+      <w:proofErr w:type="spellEnd"/>
+      <w:r>
+        <w:rPr>
+          <w:rFonts w:cs="B Nazanin" w:hint="cs"/>
+          <w:sz w:val="24"/>
+          <w:szCs w:val="24"/>
+          <w:rtl/>
+          <w:lang w:bidi="fa-IR"/>
+        </w:rPr>
+        <w:t xml:space="preserve"> </w:t>
+      </w:r>
+      <w:proofErr w:type="spellStart"/>
+      <w:r>
+        <w:rPr>
+          <w:rFonts w:cs="B Nazanin" w:hint="cs"/>
+          <w:sz w:val="24"/>
+          <w:szCs w:val="24"/>
+          <w:rtl/>
+          <w:lang w:bidi="fa-IR"/>
+        </w:rPr>
+        <w:t>روش‌های</w:t>
+      </w:r>
+      <w:proofErr w:type="spellEnd"/>
+      <w:r>
+        <w:rPr>
+          <w:rFonts w:cs="B Nazanin" w:hint="cs"/>
+          <w:sz w:val="24"/>
+          <w:szCs w:val="24"/>
+          <w:rtl/>
+          <w:lang w:bidi="fa-IR"/>
+        </w:rPr>
+        <w:t xml:space="preserve"> مبتنی بر </w:t>
+      </w:r>
+      <w:proofErr w:type="spellStart"/>
+      <w:r>
+        <w:rPr>
+          <w:rFonts w:cs="B Nazanin" w:hint="cs"/>
+          <w:sz w:val="24"/>
+          <w:szCs w:val="24"/>
+          <w:rtl/>
+          <w:lang w:bidi="fa-IR"/>
+        </w:rPr>
+        <w:t>زبان‌شناسی</w:t>
+      </w:r>
+      <w:proofErr w:type="spellEnd"/>
+      <w:r>
+        <w:rPr>
+          <w:rFonts w:cs="B Nazanin" w:hint="cs"/>
+          <w:sz w:val="24"/>
+          <w:szCs w:val="24"/>
+          <w:rtl/>
+          <w:lang w:bidi="fa-IR"/>
+        </w:rPr>
+        <w:t xml:space="preserve"> یا </w:t>
+      </w:r>
+      <w:proofErr w:type="spellStart"/>
+      <w:r>
+        <w:rPr>
+          <w:rFonts w:cs="B Nazanin" w:hint="cs"/>
+          <w:sz w:val="24"/>
+          <w:szCs w:val="24"/>
+          <w:rtl/>
+          <w:lang w:bidi="fa-IR"/>
+        </w:rPr>
+        <w:t>روش‌های</w:t>
+      </w:r>
+      <w:proofErr w:type="spellEnd"/>
+      <w:r>
+        <w:rPr>
+          <w:rFonts w:cs="B Nazanin" w:hint="cs"/>
+          <w:sz w:val="24"/>
+          <w:szCs w:val="24"/>
+          <w:rtl/>
+          <w:lang w:bidi="fa-IR"/>
+        </w:rPr>
+        <w:t xml:space="preserve"> یادگیری ماشینی یا ترکیبی از این دو برای استخراج کلمات کلیدی </w:t>
+      </w:r>
+      <w:proofErr w:type="spellStart"/>
+      <w:r>
+        <w:rPr>
+          <w:rFonts w:cs="B Nazanin" w:hint="cs"/>
+          <w:sz w:val="24"/>
+          <w:szCs w:val="24"/>
+          <w:rtl/>
+          <w:lang w:bidi="fa-IR"/>
+        </w:rPr>
+        <w:t>مناسب‌تر</w:t>
+      </w:r>
+      <w:proofErr w:type="spellEnd"/>
+      <w:r>
+        <w:rPr>
+          <w:rFonts w:cs="B Nazanin" w:hint="cs"/>
+          <w:sz w:val="24"/>
+          <w:szCs w:val="24"/>
+          <w:rtl/>
+          <w:lang w:bidi="fa-IR"/>
+        </w:rPr>
+        <w:t xml:space="preserve"> باشند.</w:t>
       </w:r>
     </w:p>
     <w:sectPr>
@@ -3434,6 +3780,7 @@
   <w:footnote w:type="separator" w:id="-1">
     <w:p>
       <w:pPr>
+        <w:bidi/>
         <w:spacing w:after="0" w:line="240" w:lineRule="auto"/>
       </w:pPr>
       <w:r>
@@ -3465,60 +3812,91 @@
       <w:r>
         <w:rPr>
           <w:rStyle w:val="FootnoteReference"/>
-          <w:rFonts w:cs="B Nazanin" w:hint="cs"/>
-          <w:rtl/>
-        </w:rPr>
-        <w:t>۱</w:t>
-      </w:r>
-      <w:r>
-        <w:rPr>
           <w:rFonts w:cs="B Nazanin"/>
         </w:rPr>
+        <w:footnoteRef/>
+      </w:r>
+      <w:r>
+        <w:rPr>
+          <w:rFonts w:cs="B Nazanin"/>
+        </w:rPr>
         <w:t xml:space="preserve"> </w:t>
       </w:r>
       <w:r>
         <w:rPr>
+          <w:rFonts w:cs="B Nazanin" w:hint="cs"/>
+          <w:rtl/>
+          <w:lang w:bidi="fa-IR"/>
+        </w:rPr>
+        <w:t xml:space="preserve"> </w:t>
+      </w:r>
+      <w:r>
+        <w:rPr>
           <w:rFonts w:cs="B Nazanin"/>
-        </w:rPr>
-        <w:t xml:space="preserve">n-gram: </w:t>
+          <w:lang w:bidi="fa-IR"/>
+        </w:rPr>
+        <w:t>n-gram</w:t>
+      </w:r>
+      <w:r>
+        <w:rPr>
+          <w:rFonts w:cs="B Nazanin" w:hint="cs"/>
+          <w:rtl/>
+          <w:lang w:bidi="fa-IR"/>
+        </w:rPr>
+        <w:t xml:space="preserve">: هر </w:t>
       </w:r>
       <w:r>
         <w:rPr>
           <w:rFonts w:cs="B Nazanin"/>
-          <w:rtl/>
-        </w:rPr>
-        <w:t>هر</w:t>
+          <w:lang w:bidi="fa-IR"/>
+        </w:rPr>
+        <w:t>n-gram</w:t>
+      </w:r>
+      <w:r>
+        <w:rPr>
+          <w:rFonts w:cs="B Nazanin" w:hint="cs"/>
+          <w:rtl/>
+          <w:lang w:bidi="fa-IR"/>
+        </w:rPr>
+        <w:t xml:space="preserve"> </w:t>
       </w:r>
       <w:r>
         <w:rPr>
           <w:rFonts w:cs="B Nazanin"/>
-        </w:rPr>
-        <w:t xml:space="preserve"> n-gram </w:t>
+          <w:rtl/>
+          <w:lang w:bidi="fa-IR"/>
+        </w:rPr>
+        <w:t xml:space="preserve">شامل </w:t>
       </w:r>
       <w:r>
         <w:rPr>
           <w:rFonts w:cs="B Nazanin"/>
-          <w:rtl/>
-        </w:rPr>
-        <w:t>شامل</w:t>
+          <w:lang w:bidi="fa-IR"/>
+        </w:rPr>
+        <w:t>n</w:t>
       </w:r>
       <w:r>
         <w:rPr>
           <w:rFonts w:cs="B Nazanin"/>
-        </w:rPr>
-        <w:t xml:space="preserve"> n </w:t>
-      </w:r>
+          <w:rtl/>
+          <w:lang w:bidi="fa-IR"/>
+        </w:rPr>
+        <w:t xml:space="preserve"> قسمت پشت سر هم از متن </w:t>
+      </w:r>
+      <w:proofErr w:type="spellStart"/>
       <w:r>
         <w:rPr>
           <w:rFonts w:cs="B Nazanin"/>
           <w:rtl/>
-        </w:rPr>
-        <w:t>قسمت از متن م</w:t>
-      </w:r>
-      <w:r>
-        <w:rPr>
-          <w:rFonts w:cs="B Nazanin" w:hint="cs"/>
-          <w:rtl/>
+          <w:lang w:bidi="fa-IR"/>
+        </w:rPr>
+        <w:t>م</w:t>
+      </w:r>
+      <w:r>
+        <w:rPr>
+          <w:rFonts w:cs="B Nazanin" w:hint="cs"/>
+          <w:rtl/>
+          <w:lang w:bidi="fa-IR"/>
         </w:rPr>
         <w:t>ی‌</w:t>
       </w:r>
@@ -3526,20 +3904,33 @@
         <w:rPr>
           <w:rFonts w:cs="B Nazanin" w:hint="eastAsia"/>
           <w:rtl/>
+          <w:lang w:bidi="fa-IR"/>
         </w:rPr>
         <w:t>باشد</w:t>
       </w:r>
+      <w:proofErr w:type="spellEnd"/>
       <w:r>
         <w:rPr>
           <w:rFonts w:cs="B Nazanin"/>
           <w:rtl/>
-        </w:rPr>
-        <w:t xml:space="preserve"> که قسمت م</w:t>
-      </w:r>
-      <w:r>
-        <w:rPr>
-          <w:rFonts w:cs="B Nazanin" w:hint="cs"/>
-          <w:rtl/>
+          <w:lang w:bidi="fa-IR"/>
+        </w:rPr>
+        <w:t xml:space="preserve"> که قسمت </w:t>
+      </w:r>
+      <w:proofErr w:type="spellStart"/>
+      <w:r>
+        <w:rPr>
+          <w:rFonts w:cs="B Nazanin"/>
+          <w:rtl/>
+          <w:lang w:bidi="fa-IR"/>
+        </w:rPr>
+        <w:t>م</w:t>
+      </w:r>
+      <w:r>
+        <w:rPr>
+          <w:rFonts w:cs="B Nazanin" w:hint="cs"/>
+          <w:rtl/>
+          <w:lang w:bidi="fa-IR"/>
         </w:rPr>
         <w:t>ی‌</w:t>
       </w:r>
@@ -3547,13 +3938,16 @@
         <w:rPr>
           <w:rFonts w:cs="B Nazanin" w:hint="eastAsia"/>
           <w:rtl/>
+          <w:lang w:bidi="fa-IR"/>
         </w:rPr>
         <w:t>تواند</w:t>
       </w:r>
+      <w:proofErr w:type="spellEnd"/>
       <w:r>
         <w:rPr>
           <w:rFonts w:cs="B Nazanin"/>
           <w:rtl/>
+          <w:lang w:bidi="fa-IR"/>
         </w:rPr>
         <w:t xml:space="preserve"> </w:t>
       </w:r>
@@ -3561,6 +3955,7 @@
         <w:rPr>
           <w:rFonts w:cs="B Nazanin" w:hint="cs"/>
           <w:rtl/>
+          <w:lang w:bidi="fa-IR"/>
         </w:rPr>
         <w:t>ی</w:t>
       </w:r>
@@ -3568,6 +3963,7 @@
         <w:rPr>
           <w:rFonts w:cs="B Nazanin" w:hint="eastAsia"/>
           <w:rtl/>
+          <w:lang w:bidi="fa-IR"/>
         </w:rPr>
         <w:t>ک</w:t>
       </w:r>
@@ -3575,6 +3971,7 @@
         <w:rPr>
           <w:rFonts w:cs="B Nazanin"/>
           <w:rtl/>
+          <w:lang w:bidi="fa-IR"/>
         </w:rPr>
         <w:t xml:space="preserve"> حرف، </w:t>
       </w:r>
@@ -3582,6 +3979,7 @@
         <w:rPr>
           <w:rFonts w:cs="B Nazanin" w:hint="cs"/>
           <w:rtl/>
+          <w:lang w:bidi="fa-IR"/>
         </w:rPr>
         <w:t>ی</w:t>
       </w:r>
@@ -3589,6 +3987,7 @@
         <w:rPr>
           <w:rFonts w:cs="B Nazanin" w:hint="eastAsia"/>
           <w:rtl/>
+          <w:lang w:bidi="fa-IR"/>
         </w:rPr>
         <w:t>ک</w:t>
       </w:r>
@@ -3596,13 +3995,33 @@
         <w:rPr>
           <w:rFonts w:cs="B Nazanin"/>
           <w:rtl/>
-        </w:rPr>
-        <w:t xml:space="preserve"> س</w:t>
-      </w:r>
-      <w:r>
-        <w:rPr>
-          <w:rFonts w:cs="B Nazanin" w:hint="cs"/>
-          <w:rtl/>
+          <w:lang w:bidi="fa-IR"/>
+        </w:rPr>
+        <w:t xml:space="preserve"> </w:t>
+      </w:r>
+      <w:proofErr w:type="spellStart"/>
+      <w:r>
+        <w:rPr>
+          <w:rFonts w:cs="B Nazanin"/>
+          <w:rtl/>
+          <w:lang w:bidi="fa-IR"/>
+        </w:rPr>
+        <w:t>هجا</w:t>
+      </w:r>
+      <w:proofErr w:type="spellEnd"/>
+      <w:r>
+        <w:rPr>
+          <w:rFonts w:cs="B Nazanin"/>
+          <w:rtl/>
+          <w:lang w:bidi="fa-IR"/>
+        </w:rPr>
+        <w:t xml:space="preserve">، </w:t>
+      </w:r>
+      <w:r>
+        <w:rPr>
+          <w:rFonts w:cs="B Nazanin" w:hint="cs"/>
+          <w:rtl/>
+          <w:lang w:bidi="fa-IR"/>
         </w:rPr>
         <w:t>ی</w:t>
       </w:r>
@@ -3610,20 +4029,23 @@
         <w:rPr>
           <w:rFonts w:cs="B Nazanin" w:hint="eastAsia"/>
           <w:rtl/>
-        </w:rPr>
-        <w:t>لاب،</w:t>
+          <w:lang w:bidi="fa-IR"/>
+        </w:rPr>
+        <w:t>ک</w:t>
       </w:r>
       <w:r>
         <w:rPr>
           <w:rFonts w:cs="B Nazanin"/>
           <w:rtl/>
-        </w:rPr>
-        <w:t xml:space="preserve"> </w:t>
-      </w:r>
-      <w:r>
-        <w:rPr>
-          <w:rFonts w:cs="B Nazanin" w:hint="cs"/>
-          <w:rtl/>
+          <w:lang w:bidi="fa-IR"/>
+        </w:rPr>
+        <w:t xml:space="preserve"> کلمه و </w:t>
+      </w:r>
+      <w:r>
+        <w:rPr>
+          <w:rFonts w:cs="B Nazanin" w:hint="cs"/>
+          <w:rtl/>
+          <w:lang w:bidi="fa-IR"/>
         </w:rPr>
         <w:t>ی</w:t>
       </w:r>
@@ -3631,20 +4053,23 @@
         <w:rPr>
           <w:rFonts w:cs="B Nazanin" w:hint="eastAsia"/>
           <w:rtl/>
-        </w:rPr>
-        <w:t>ک</w:t>
+          <w:lang w:bidi="fa-IR"/>
+        </w:rPr>
+        <w:t>ا</w:t>
       </w:r>
       <w:r>
         <w:rPr>
           <w:rFonts w:cs="B Nazanin"/>
           <w:rtl/>
-        </w:rPr>
-        <w:t xml:space="preserve"> کلمه و </w:t>
-      </w:r>
-      <w:r>
-        <w:rPr>
-          <w:rFonts w:cs="B Nazanin" w:hint="cs"/>
-          <w:rtl/>
+          <w:lang w:bidi="fa-IR"/>
+        </w:rPr>
+        <w:t xml:space="preserve"> غ</w:t>
+      </w:r>
+      <w:r>
+        <w:rPr>
+          <w:rFonts w:cs="B Nazanin" w:hint="cs"/>
+          <w:rtl/>
+          <w:lang w:bidi="fa-IR"/>
         </w:rPr>
         <w:t>ی</w:t>
       </w:r>
@@ -3652,42 +4077,17 @@
         <w:rPr>
           <w:rFonts w:cs="B Nazanin" w:hint="eastAsia"/>
           <w:rtl/>
-        </w:rPr>
-        <w:t>ا</w:t>
+          <w:lang w:bidi="fa-IR"/>
+        </w:rPr>
+        <w:t>ره</w:t>
       </w:r>
       <w:r>
         <w:rPr>
           <w:rFonts w:cs="B Nazanin"/>
           <w:rtl/>
-        </w:rPr>
-        <w:t xml:space="preserve"> غ</w:t>
-      </w:r>
-      <w:r>
-        <w:rPr>
-          <w:rFonts w:cs="B Nazanin" w:hint="cs"/>
-          <w:rtl/>
-        </w:rPr>
-        <w:t>ی</w:t>
-      </w:r>
-      <w:r>
-        <w:rPr>
-          <w:rFonts w:cs="B Nazanin" w:hint="eastAsia"/>
-          <w:rtl/>
-        </w:rPr>
-        <w:t>ره</w:t>
-      </w:r>
-      <w:r>
-        <w:rPr>
-          <w:rFonts w:cs="B Nazanin"/>
-          <w:rtl/>
-        </w:rPr>
-        <w:t xml:space="preserve"> باشد</w:t>
-      </w:r>
-      <w:r>
-        <w:rPr>
-          <w:rFonts w:cs="B Nazanin"/>
-        </w:rPr>
-        <w:t>.</w:t>
+          <w:lang w:bidi="fa-IR"/>
+        </w:rPr>
+        <w:t xml:space="preserve"> باشد.</w:t>
       </w:r>
     </w:p>
   </w:footnote>
@@ -3697,7 +4097,7 @@
         <w:pStyle w:val="FootnoteText"/>
         <w:bidi/>
         <w:rPr>
-          <w:rFonts w:cs="B Nazanin" w:hint="cs"/>
+          <w:rFonts w:cs="B Nazanin"/>
           <w:rtl/>
           <w:lang w:bidi="fa-IR"/>
         </w:rPr>
@@ -3711,78 +4111,87 @@
       </w:r>
       <w:r>
         <w:rPr>
+          <w:rFonts w:cs="B Nazanin" w:hint="cs"/>
+          <w:rtl/>
+        </w:rPr>
+        <w:t xml:space="preserve"> </w:t>
+      </w:r>
+      <w:r>
+        <w:rPr>
+          <w:rFonts w:cs="B Nazanin" w:hint="cs"/>
+          <w:rtl/>
+        </w:rPr>
+        <w:t xml:space="preserve"> </w:t>
+      </w:r>
+      <w:r>
+        <w:rPr>
           <w:rFonts w:cs="B Nazanin"/>
         </w:rPr>
+        <w:t>co-occurrence</w:t>
+      </w:r>
+      <w:r>
+        <w:rPr>
+          <w:rFonts w:cs="B Nazanin" w:hint="cs"/>
+          <w:rtl/>
+          <w:lang w:bidi="fa-IR"/>
+        </w:rPr>
+        <w:t xml:space="preserve">: </w:t>
+      </w:r>
+      <w:r>
+        <w:rPr>
+          <w:rFonts w:cs="B Nazanin" w:hint="cs"/>
+          <w:rtl/>
+        </w:rPr>
+        <w:t>ا</w:t>
+      </w:r>
+      <w:r>
+        <w:rPr>
+          <w:rFonts w:cs="B Nazanin" w:hint="cs"/>
+          <w:rtl/>
+        </w:rPr>
+        <w:t>ی</w:t>
+      </w:r>
+      <w:r>
+        <w:rPr>
+          <w:rFonts w:cs="B Nazanin" w:hint="eastAsia"/>
+          <w:rtl/>
+        </w:rPr>
+        <w:t>ن</w:t>
+      </w:r>
+      <w:r>
+        <w:rPr>
+          <w:rFonts w:cs="B Nazanin"/>
+          <w:rtl/>
+        </w:rPr>
+        <w:t xml:space="preserve"> که دو کلمه چند بار پشت سر هم (کنار هم) و با ترت</w:t>
+      </w:r>
+      <w:r>
+        <w:rPr>
+          <w:rFonts w:cs="B Nazanin" w:hint="cs"/>
+          <w:rtl/>
+        </w:rPr>
+        <w:t>ی</w:t>
+      </w:r>
+      <w:r>
+        <w:rPr>
+          <w:rFonts w:cs="B Nazanin" w:hint="eastAsia"/>
+          <w:rtl/>
+        </w:rPr>
+        <w:t>ب</w:t>
+      </w:r>
+      <w:r>
+        <w:rPr>
+          <w:rFonts w:cs="B Nazanin"/>
+          <w:rtl/>
+        </w:rPr>
         <w:t xml:space="preserve"> </w:t>
       </w:r>
       <w:r>
         <w:rPr>
-          <w:rFonts w:cs="B Nazanin"/>
-        </w:rPr>
-        <w:t xml:space="preserve">co-occurrence: </w:t>
-      </w:r>
-      <w:r>
-        <w:rPr>
-          <w:rFonts w:cs="B Nazanin"/>
-          <w:rtl/>
-        </w:rPr>
-        <w:t>ا</w:t>
-      </w:r>
-      <w:r>
-        <w:rPr>
-          <w:rFonts w:cs="B Nazanin" w:hint="cs"/>
-          <w:rtl/>
-        </w:rPr>
-        <w:t>ی</w:t>
-      </w:r>
-      <w:r>
-        <w:rPr>
-          <w:rFonts w:cs="B Nazanin" w:hint="eastAsia"/>
-          <w:rtl/>
-        </w:rPr>
-        <w:t>ن</w:t>
-      </w:r>
-      <w:r>
-        <w:rPr>
-          <w:rFonts w:cs="B Nazanin"/>
-          <w:rtl/>
-        </w:rPr>
-        <w:t xml:space="preserve"> که دو کلمه چند بار پشت سر هم (کنار هم) و با ترت</w:t>
-      </w:r>
-      <w:r>
-        <w:rPr>
-          <w:rFonts w:cs="B Nazanin" w:hint="cs"/>
-          <w:rtl/>
-        </w:rPr>
-        <w:t>ی</w:t>
-      </w:r>
-      <w:r>
-        <w:rPr>
-          <w:rFonts w:cs="B Nazanin" w:hint="eastAsia"/>
-          <w:rtl/>
-        </w:rPr>
-        <w:t>ب</w:t>
-      </w:r>
-      <w:r>
-        <w:rPr>
-          <w:rFonts w:cs="B Nazanin"/>
-          <w:rtl/>
-        </w:rPr>
-        <w:t xml:space="preserve"> مع</w:t>
-      </w:r>
-      <w:r>
-        <w:rPr>
-          <w:rFonts w:cs="B Nazanin" w:hint="cs"/>
-          <w:rtl/>
-        </w:rPr>
-        <w:t>ی</w:t>
-      </w:r>
-      <w:r>
-        <w:rPr>
-          <w:rFonts w:cs="B Nazanin" w:hint="eastAsia"/>
-          <w:rtl/>
-        </w:rPr>
-        <w:t>ن</w:t>
+          <w:rFonts w:cs="B Nazanin" w:hint="cs"/>
+          <w:rtl/>
+        </w:rPr>
+        <w:t>مورد نظر</w:t>
       </w:r>
       <w:r>
         <w:rPr>

</xml_diff>